<commit_message>
controlmap aangemaakt + usermanual geupdated + DOD
</commit_message>
<xml_diff>
--- a/docs/user_manual.docx
+++ b/docs/user_manual.docx
@@ -10,6 +10,7 @@
           <w:docPartUnique/>
         </w:docPartObj>
       </w:sdtPr>
+      <w:sdtEndPr/>
       <w:sdtContent>
         <w:p>
           <w:pPr>
@@ -101,6 +102,7 @@
                                     <w:dataBinding w:prefixMappings="xmlns:ns0='http://purl.org/dc/elements/1.1/' xmlns:ns1='http://schemas.openxmlformats.org/package/2006/metadata/core-properties' " w:xpath="/ns1:coreProperties[1]/ns0:title[1]" w:storeItemID="{6C3C8BC8-F283-45AE-878A-BAB7291924A1}"/>
                                     <w:text/>
                                   </w:sdtPr>
+                                  <w:sdtEndPr/>
                                   <w:sdtContent>
                                     <w:p>
                                       <w:pPr>
@@ -224,6 +226,7 @@
                                     <w:dataBinding w:prefixMappings="xmlns:ns0='http://purl.org/dc/elements/1.1/' xmlns:ns1='http://schemas.openxmlformats.org/package/2006/metadata/core-properties' " w:xpath="/ns1:coreProperties[1]/ns0:creator[1]" w:storeItemID="{6C3C8BC8-F283-45AE-878A-BAB7291924A1}"/>
                                     <w:text/>
                                   </w:sdtPr>
+                                  <w:sdtEndPr/>
                                   <w:sdtContent>
                                     <w:p>
                                       <w:pPr>
@@ -269,6 +272,7 @@
                                       <w:dataBinding w:prefixMappings="xmlns:ns0='http://schemas.openxmlformats.org/officeDocument/2006/extended-properties' " w:xpath="/ns0:Properties[1]/ns0:Company[1]" w:storeItemID="{6668398D-A668-4E3E-A5EB-62B293D839F1}"/>
                                       <w:text/>
                                     </w:sdtPr>
+                                    <w:sdtEndPr/>
                                     <w:sdtContent>
                                       <w:r>
                                         <w:rPr>
@@ -306,6 +310,7 @@
                                       <w:dataBinding w:prefixMappings="xmlns:ns0='http://schemas.microsoft.com/office/2006/coverPageProps' " w:xpath="/ns0:CoverPageProperties[1]/ns0:CompanyAddress[1]" w:storeItemID="{55AF091B-3C7A-41E3-B477-F2FDAA23CFDA}"/>
                                       <w:text/>
                                     </w:sdtPr>
+                                    <w:sdtEndPr/>
                                     <w:sdtContent>
                                       <w:r>
                                         <w:rPr>
@@ -359,6 +364,7 @@
                               <w:dataBinding w:prefixMappings="xmlns:ns0='http://purl.org/dc/elements/1.1/' xmlns:ns1='http://schemas.openxmlformats.org/package/2006/metadata/core-properties' " w:xpath="/ns1:coreProperties[1]/ns0:title[1]" w:storeItemID="{6C3C8BC8-F283-45AE-878A-BAB7291924A1}"/>
                               <w:text/>
                             </w:sdtPr>
+                            <w:sdtEndPr/>
                             <w:sdtContent>
                               <w:p>
                                 <w:pPr>
@@ -407,6 +413,7 @@
                               <w:dataBinding w:prefixMappings="xmlns:ns0='http://purl.org/dc/elements/1.1/' xmlns:ns1='http://schemas.openxmlformats.org/package/2006/metadata/core-properties' " w:xpath="/ns1:coreProperties[1]/ns0:creator[1]" w:storeItemID="{6C3C8BC8-F283-45AE-878A-BAB7291924A1}"/>
                               <w:text/>
                             </w:sdtPr>
+                            <w:sdtEndPr/>
                             <w:sdtContent>
                               <w:p>
                                 <w:pPr>
@@ -452,6 +459,7 @@
                                 <w:dataBinding w:prefixMappings="xmlns:ns0='http://schemas.openxmlformats.org/officeDocument/2006/extended-properties' " w:xpath="/ns0:Properties[1]/ns0:Company[1]" w:storeItemID="{6668398D-A668-4E3E-A5EB-62B293D839F1}"/>
                                 <w:text/>
                               </w:sdtPr>
+                              <w:sdtEndPr/>
                               <w:sdtContent>
                                 <w:r>
                                   <w:rPr>
@@ -489,6 +497,7 @@
                                 <w:dataBinding w:prefixMappings="xmlns:ns0='http://schemas.microsoft.com/office/2006/coverPageProps' " w:xpath="/ns0:CoverPageProperties[1]/ns0:CompanyAddress[1]" w:storeItemID="{55AF091B-3C7A-41E3-B477-F2FDAA23CFDA}"/>
                                 <w:text/>
                               </w:sdtPr>
+                              <w:sdtEndPr/>
                               <w:sdtContent>
                                 <w:r>
                                   <w:rPr>
@@ -527,6 +536,13 @@
     </w:sdt>
     <w:sdt>
       <w:sdtPr>
+        <w:rPr>
+          <w:rFonts w:asciiTheme="minorHAnsi" w:eastAsiaTheme="minorHAnsi" w:hAnsiTheme="minorHAnsi" w:cstheme="minorBidi"/>
+          <w:color w:val="auto"/>
+          <w:sz w:val="22"/>
+          <w:szCs w:val="22"/>
+          <w:lang w:val="nl-NL"/>
+        </w:rPr>
         <w:id w:val="-1238083564"/>
         <w:docPartObj>
           <w:docPartGallery w:val="Table of Contents"/>
@@ -535,14 +551,9 @@
       </w:sdtPr>
       <w:sdtEndPr>
         <w:rPr>
-          <w:rFonts w:asciiTheme="minorHAnsi" w:eastAsiaTheme="minorHAnsi" w:hAnsiTheme="minorHAnsi" w:cstheme="minorBidi"/>
           <w:b/>
           <w:bCs/>
           <w:noProof/>
-          <w:color w:val="auto"/>
-          <w:sz w:val="22"/>
-          <w:szCs w:val="22"/>
-          <w:lang w:val="nl-NL"/>
         </w:rPr>
       </w:sdtEndPr>
       <w:sdtContent>
@@ -556,8 +567,14 @@
         </w:p>
         <w:p>
           <w:pPr>
+            <w:pStyle w:val="TOC1"/>
+            <w:tabs>
+              <w:tab w:val="right" w:leader="dot" w:pos="9062"/>
+            </w:tabs>
             <w:rPr>
-              <w:lang w:val="en-US"/>
+              <w:rFonts w:eastAsiaTheme="minorEastAsia"/>
+              <w:noProof/>
+              <w:lang w:eastAsia="nl-NL"/>
             </w:rPr>
           </w:pPr>
           <w:r>
@@ -572,15 +589,214 @@
           <w:r>
             <w:fldChar w:fldCharType="separate"/>
           </w:r>
-          <w:r>
+          <w:hyperlink w:anchor="_Toc438032081" w:history="1">
+            <w:r>
+              <w:rPr>
+                <w:rStyle w:val="Hyperlink"/>
+                <w:noProof/>
+                <w:lang w:val="en-US"/>
+              </w:rPr>
+              <w:t>Controls</w:t>
+            </w:r>
+            <w:r>
+              <w:rPr>
+                <w:noProof/>
+                <w:webHidden/>
+              </w:rPr>
+              <w:tab/>
+            </w:r>
+            <w:r>
+              <w:rPr>
+                <w:noProof/>
+                <w:webHidden/>
+              </w:rPr>
+              <w:fldChar w:fldCharType="begin"/>
+            </w:r>
+            <w:r>
+              <w:rPr>
+                <w:noProof/>
+                <w:webHidden/>
+              </w:rPr>
+              <w:instrText xml:space="preserve"> PAGEREF _Toc438032081 \h </w:instrText>
+            </w:r>
+            <w:r>
+              <w:rPr>
+                <w:noProof/>
+                <w:webHidden/>
+              </w:rPr>
+            </w:r>
+            <w:r>
+              <w:rPr>
+                <w:noProof/>
+                <w:webHidden/>
+              </w:rPr>
+              <w:fldChar w:fldCharType="separate"/>
+            </w:r>
+            <w:r>
+              <w:rPr>
+                <w:noProof/>
+                <w:webHidden/>
+              </w:rPr>
+              <w:t>2</w:t>
+            </w:r>
+            <w:r>
+              <w:rPr>
+                <w:noProof/>
+                <w:webHidden/>
+              </w:rPr>
+              <w:fldChar w:fldCharType="end"/>
+            </w:r>
+          </w:hyperlink>
+        </w:p>
+        <w:p>
+          <w:pPr>
+            <w:pStyle w:val="TOC2"/>
+            <w:tabs>
+              <w:tab w:val="right" w:leader="dot" w:pos="9062"/>
+            </w:tabs>
+            <w:rPr>
+              <w:rFonts w:eastAsiaTheme="minorEastAsia"/>
+              <w:noProof/>
+              <w:lang w:eastAsia="nl-NL"/>
+            </w:rPr>
+          </w:pPr>
+          <w:hyperlink w:anchor="_Toc438032082" w:history="1">
+            <w:r>
+              <w:rPr>
+                <w:rStyle w:val="Hyperlink"/>
+                <w:noProof/>
+                <w:lang w:val="en-US"/>
+              </w:rPr>
+              <w:t>Wii</w:t>
+            </w:r>
+            <w:r>
+              <w:rPr>
+                <w:noProof/>
+                <w:webHidden/>
+              </w:rPr>
+              <w:tab/>
+            </w:r>
+            <w:r>
+              <w:rPr>
+                <w:noProof/>
+                <w:webHidden/>
+              </w:rPr>
+              <w:fldChar w:fldCharType="begin"/>
+            </w:r>
+            <w:r>
+              <w:rPr>
+                <w:noProof/>
+                <w:webHidden/>
+              </w:rPr>
+              <w:instrText xml:space="preserve"> PAGEREF _Toc438032082 \h </w:instrText>
+            </w:r>
+            <w:r>
+              <w:rPr>
+                <w:noProof/>
+                <w:webHidden/>
+              </w:rPr>
+            </w:r>
+            <w:r>
+              <w:rPr>
+                <w:noProof/>
+                <w:webHidden/>
+              </w:rPr>
+              <w:fldChar w:fldCharType="separate"/>
+            </w:r>
+            <w:r>
+              <w:rPr>
+                <w:noProof/>
+                <w:webHidden/>
+              </w:rPr>
+              <w:t>2</w:t>
+            </w:r>
+            <w:r>
+              <w:rPr>
+                <w:noProof/>
+                <w:webHidden/>
+              </w:rPr>
+              <w:fldChar w:fldCharType="end"/>
+            </w:r>
+          </w:hyperlink>
+        </w:p>
+        <w:p>
+          <w:pPr>
+            <w:pStyle w:val="TOC2"/>
+            <w:tabs>
+              <w:tab w:val="right" w:leader="dot" w:pos="9062"/>
+            </w:tabs>
+            <w:rPr>
+              <w:rFonts w:eastAsiaTheme="minorEastAsia"/>
+              <w:noProof/>
+              <w:lang w:eastAsia="nl-NL"/>
+            </w:rPr>
+          </w:pPr>
+          <w:hyperlink w:anchor="_Toc438032083" w:history="1">
+            <w:r>
+              <w:rPr>
+                <w:rStyle w:val="Hyperlink"/>
+                <w:noProof/>
+              </w:rPr>
+              <w:t>Keyboard &amp; mouse</w:t>
+            </w:r>
+            <w:r>
+              <w:rPr>
+                <w:noProof/>
+                <w:webHidden/>
+              </w:rPr>
+              <w:tab/>
+            </w:r>
+            <w:r>
+              <w:rPr>
+                <w:noProof/>
+                <w:webHidden/>
+              </w:rPr>
+              <w:fldChar w:fldCharType="begin"/>
+            </w:r>
+            <w:r>
+              <w:rPr>
+                <w:noProof/>
+                <w:webHidden/>
+              </w:rPr>
+              <w:instrText xml:space="preserve"> PAGEREF _Toc438032083 \h </w:instrText>
+            </w:r>
+            <w:r>
+              <w:rPr>
+                <w:noProof/>
+                <w:webHidden/>
+              </w:rPr>
+            </w:r>
+            <w:r>
+              <w:rPr>
+                <w:noProof/>
+                <w:webHidden/>
+              </w:rPr>
+              <w:fldChar w:fldCharType="separate"/>
+            </w:r>
+            <w:r>
+              <w:rPr>
+                <w:noProof/>
+                <w:webHidden/>
+              </w:rPr>
+              <w:t>3</w:t>
+            </w:r>
+            <w:r>
+              <w:rPr>
+                <w:noProof/>
+                <w:webHidden/>
+              </w:rPr>
+              <w:fldChar w:fldCharType="end"/>
+            </w:r>
+          </w:hyperlink>
+        </w:p>
+        <w:p>
+          <w:pPr>
             <w:rPr>
               <w:b/>
               <w:bCs/>
               <w:noProof/>
-              <w:lang w:val="en-US"/>
             </w:rPr>
-            <w:t>No table of contents entries found.</w:t>
-          </w:r>
+          </w:pPr>
           <w:r>
             <w:rPr>
               <w:b/>
@@ -594,6 +810,47 @@
     </w:sdt>
     <w:p>
       <w:pPr>
+        <w:pStyle w:val="Heading1"/>
+        <w:rPr>
+          <w:lang w:val="en-US"/>
+        </w:rPr>
+      </w:pPr>
+      <w:bookmarkStart w:id="0" w:name="_GoBack"/>
+      <w:bookmarkEnd w:id="0"/>
+      <w:r>
+        <w:rPr>
+          <w:lang w:val="en-US"/>
+        </w:rPr>
+        <w:br w:type="column"/>
+      </w:r>
+      <w:bookmarkStart w:id="1" w:name="_Toc438032081"/>
+      <w:r>
+        <w:rPr>
+          <w:lang w:val="en-US"/>
+        </w:rPr>
+        <w:lastRenderedPageBreak/>
+        <w:t>Controls</w:t>
+      </w:r>
+      <w:bookmarkEnd w:id="1"/>
+    </w:p>
+    <w:p>
+      <w:pPr>
+        <w:pStyle w:val="Heading2"/>
+        <w:rPr>
+          <w:lang w:val="en-US"/>
+        </w:rPr>
+      </w:pPr>
+      <w:bookmarkStart w:id="2" w:name="_Toc438032082"/>
+      <w:r>
+        <w:rPr>
+          <w:lang w:val="en-US"/>
+        </w:rPr>
+        <w:t>Wii</w:t>
+      </w:r>
+      <w:bookmarkEnd w:id="2"/>
+    </w:p>
+    <w:p>
+      <w:pPr>
         <w:rPr>
           <w:lang w:val="en-US"/>
         </w:rPr>
@@ -602,10 +859,114 @@
         <w:rPr>
           <w:lang w:val="en-US"/>
         </w:rPr>
+        <w:pict>
+          <v:shapetype id="_x0000_t75" coordsize="21600,21600" o:spt="75" o:preferrelative="t" path="m@4@5l@4@11@9@11@9@5xe" filled="f" stroked="f">
+            <v:stroke joinstyle="miter"/>
+            <v:formulas>
+              <v:f eqn="if lineDrawn pixelLineWidth 0"/>
+              <v:f eqn="sum @0 1 0"/>
+              <v:f eqn="sum 0 0 @1"/>
+              <v:f eqn="prod @2 1 2"/>
+              <v:f eqn="prod @3 21600 pixelWidth"/>
+              <v:f eqn="prod @3 21600 pixelHeight"/>
+              <v:f eqn="sum @0 0 1"/>
+              <v:f eqn="prod @6 1 2"/>
+              <v:f eqn="prod @7 21600 pixelWidth"/>
+              <v:f eqn="sum @8 21600 0"/>
+              <v:f eqn="prod @7 21600 pixelHeight"/>
+              <v:f eqn="sum @10 21600 0"/>
+            </v:formulas>
+            <v:path o:extrusionok="f" gradientshapeok="t" o:connecttype="rect"/>
+            <o:lock v:ext="edit" aspectratio="t"/>
+          </v:shapetype>
+          <v:shape id="_x0000_i1025" type="#_x0000_t75" style="width:428.65pt;height:279.65pt">
+            <v:imagedata r:id="rId5" o:title="wii_Maps"/>
+          </v:shape>
+        </w:pict>
+      </w:r>
+      <w:r>
+        <w:rPr>
+          <w:lang w:val="en-US"/>
+        </w:rPr>
         <w:br w:type="column"/>
       </w:r>
-      <w:bookmarkStart w:id="0" w:name="_GoBack"/>
-      <w:bookmarkEnd w:id="0"/>
+    </w:p>
+    <w:p>
+      <w:pPr>
+        <w:pStyle w:val="Heading2"/>
+        <w:rPr>
+          <w:rStyle w:val="Heading2Char"/>
+        </w:rPr>
+      </w:pPr>
+      <w:bookmarkStart w:id="3" w:name="_Toc438032083"/>
+      <w:r>
+        <w:rPr>
+          <w:rStyle w:val="Heading2Char"/>
+        </w:rPr>
+        <w:t>Keyboard &amp; mouse</w:t>
+      </w:r>
+      <w:bookmarkEnd w:id="3"/>
+    </w:p>
+    <w:p>
+      <w:pPr>
+        <w:rPr>
+          <w:lang w:val="en-US"/>
+        </w:rPr>
+      </w:pPr>
+      <w:r>
+        <w:rPr>
+          <w:noProof/>
+          <w:lang w:eastAsia="nl-NL"/>
+        </w:rPr>
+        <w:drawing>
+          <wp:inline distT="0" distB="0" distL="0" distR="0">
+            <wp:extent cx="5760720" cy="2262544"/>
+            <wp:effectExtent l="0" t="0" r="0" b="4445"/>
+            <wp:docPr id="1" name="Picture 1" descr="C:\Users\Alienware\AppData\Local\Microsoft\Windows\INetCache\Content.Word\keyboard_Maps.png"/>
+            <wp:cNvGraphicFramePr>
+              <a:graphicFrameLocks xmlns:a="http://schemas.openxmlformats.org/drawingml/2006/main" noChangeAspect="1"/>
+            </wp:cNvGraphicFramePr>
+            <a:graphic xmlns:a="http://schemas.openxmlformats.org/drawingml/2006/main">
+              <a:graphicData uri="http://schemas.openxmlformats.org/drawingml/2006/picture">
+                <pic:pic xmlns:pic="http://schemas.openxmlformats.org/drawingml/2006/picture">
+                  <pic:nvPicPr>
+                    <pic:cNvPr id="0" name="Picture 1" descr="C:\Users\Alienware\AppData\Local\Microsoft\Windows\INetCache\Content.Word\keyboard_Maps.png"/>
+                    <pic:cNvPicPr>
+                      <a:picLocks noChangeAspect="1" noChangeArrowheads="1"/>
+                    </pic:cNvPicPr>
+                  </pic:nvPicPr>
+                  <pic:blipFill>
+                    <a:blip r:embed="rId6">
+                      <a:extLst>
+                        <a:ext uri="{28A0092B-C50C-407E-A947-70E740481C1C}">
+                          <a14:useLocalDpi xmlns:a14="http://schemas.microsoft.com/office/drawing/2010/main" val="0"/>
+                        </a:ext>
+                      </a:extLst>
+                    </a:blip>
+                    <a:srcRect/>
+                    <a:stretch>
+                      <a:fillRect/>
+                    </a:stretch>
+                  </pic:blipFill>
+                  <pic:spPr bwMode="auto">
+                    <a:xfrm>
+                      <a:off x="0" y="0"/>
+                      <a:ext cx="5760720" cy="2262544"/>
+                    </a:xfrm>
+                    <a:prstGeom prst="rect">
+                      <a:avLst/>
+                    </a:prstGeom>
+                    <a:noFill/>
+                    <a:ln>
+                      <a:noFill/>
+                    </a:ln>
+                  </pic:spPr>
+                </pic:pic>
+              </a:graphicData>
+            </a:graphic>
+          </wp:inline>
+        </w:drawing>
+      </w:r>
     </w:p>
     <w:sectPr>
       <w:pgSz w:w="11906" w:h="16838"/>
@@ -1034,6 +1395,28 @@
       <w:szCs w:val="32"/>
     </w:rPr>
   </w:style>
+  <w:style w:type="paragraph" w:styleId="Heading2">
+    <w:name w:val="heading 2"/>
+    <w:basedOn w:val="Normal"/>
+    <w:next w:val="Normal"/>
+    <w:link w:val="Heading2Char"/>
+    <w:uiPriority w:val="9"/>
+    <w:unhideWhenUsed/>
+    <w:qFormat/>
+    <w:rsid w:val="00544EE1"/>
+    <w:pPr>
+      <w:keepNext/>
+      <w:keepLines/>
+      <w:spacing w:before="40" w:after="0"/>
+      <w:outlineLvl w:val="1"/>
+    </w:pPr>
+    <w:rPr>
+      <w:rFonts w:asciiTheme="majorHAnsi" w:eastAsiaTheme="majorEastAsia" w:hAnsiTheme="majorHAnsi" w:cstheme="majorBidi"/>
+      <w:color w:val="2E74B5" w:themeColor="accent1" w:themeShade="BF"/>
+      <w:sz w:val="26"/>
+      <w:szCs w:val="26"/>
+    </w:rPr>
+  </w:style>
   <w:style w:type="character" w:default="1" w:styleId="DefaultParagraphFont">
     <w:name w:val="Default Paragraph Font"/>
     <w:uiPriority w:val="1"/>
@@ -1113,6 +1496,66 @@
     <w:rPr>
       <w:lang w:val="en-US"/>
     </w:rPr>
+  </w:style>
+  <w:style w:type="character" w:customStyle="1" w:styleId="Heading2Char">
+    <w:name w:val="Heading 2 Char"/>
+    <w:basedOn w:val="DefaultParagraphFont"/>
+    <w:link w:val="Heading2"/>
+    <w:uiPriority w:val="9"/>
+    <w:rsid w:val="00544EE1"/>
+    <w:rPr>
+      <w:rFonts w:asciiTheme="majorHAnsi" w:eastAsiaTheme="majorEastAsia" w:hAnsiTheme="majorHAnsi" w:cstheme="majorBidi"/>
+      <w:color w:val="2E74B5" w:themeColor="accent1" w:themeShade="BF"/>
+      <w:sz w:val="26"/>
+      <w:szCs w:val="26"/>
+    </w:rPr>
+  </w:style>
+  <w:style w:type="paragraph" w:styleId="TOC1">
+    <w:name w:val="toc 1"/>
+    <w:basedOn w:val="Normal"/>
+    <w:next w:val="Normal"/>
+    <w:autoRedefine/>
+    <w:uiPriority w:val="39"/>
+    <w:unhideWhenUsed/>
+    <w:rsid w:val="00544EE1"/>
+    <w:pPr>
+      <w:spacing w:after="100"/>
+    </w:pPr>
+  </w:style>
+  <w:style w:type="paragraph" w:styleId="TOC2">
+    <w:name w:val="toc 2"/>
+    <w:basedOn w:val="Normal"/>
+    <w:next w:val="Normal"/>
+    <w:autoRedefine/>
+    <w:uiPriority w:val="39"/>
+    <w:unhideWhenUsed/>
+    <w:rsid w:val="00544EE1"/>
+    <w:pPr>
+      <w:spacing w:after="100"/>
+      <w:ind w:left="220"/>
+    </w:pPr>
+  </w:style>
+  <w:style w:type="character" w:styleId="Hyperlink">
+    <w:name w:val="Hyperlink"/>
+    <w:basedOn w:val="DefaultParagraphFont"/>
+    <w:uiPriority w:val="99"/>
+    <w:unhideWhenUsed/>
+    <w:rsid w:val="00544EE1"/>
+    <w:rPr>
+      <w:color w:val="0563C1" w:themeColor="hyperlink"/>
+      <w:u w:val="single"/>
+    </w:rPr>
+  </w:style>
+  <w:style w:type="paragraph" w:styleId="ListParagraph">
+    <w:name w:val="List Paragraph"/>
+    <w:basedOn w:val="Normal"/>
+    <w:uiPriority w:val="34"/>
+    <w:qFormat/>
+    <w:rsid w:val="00544EE1"/>
+    <w:pPr>
+      <w:ind w:left="720"/>
+      <w:contextualSpacing/>
+    </w:pPr>
   </w:style>
 </w:styles>
 </file>
@@ -1383,7 +1826,7 @@
 </file>
 
 <file path=customXml/itemProps1.xml><?xml version="1.0" encoding="utf-8"?>
-<ds:datastoreItem xmlns:ds="http://schemas.openxmlformats.org/officeDocument/2006/customXml" ds:itemID="{4C0DBC4D-369A-422E-9A3E-CB4F60B2A83C}">
+<ds:datastoreItem xmlns:ds="http://schemas.openxmlformats.org/officeDocument/2006/customXml" ds:itemID="{5350B030-4226-4F5D-B8B3-F3EFFEA17614}">
   <ds:schemaRefs>
     <ds:schemaRef ds:uri="http://schemas.openxmlformats.org/officeDocument/2006/bibliography"/>
   </ds:schemaRefs>

</xml_diff>